<commit_message>
progress in ass3 q5
</commit_message>
<xml_diff>
--- a/Assignments/Ass3/Base/Report/Ameer_Ashraf_Louly_Assignment3.docx
+++ b/Assignments/Ass3/Base/Report/Ameer_Ashraf_Louly_Assignment3.docx
@@ -2475,11 +2475,88 @@
     <w:p>
       <w:pPr>
         <w:pStyle w:val="HeadingAmeer"/>
+        <w:keepNext/>
+      </w:pPr>
+      <w:r>
+        <w:drawing>
+          <wp:inline distT="0" distB="0" distL="0" distR="0" wp14:anchorId="42C4DD7F" wp14:editId="0F248275">
+            <wp:extent cx="6188710" cy="5325745"/>
+            <wp:effectExtent l="0" t="0" r="2540" b="8255"/>
+            <wp:docPr id="518221948" name="Picture 1"/>
+            <wp:cNvGraphicFramePr>
+              <a:graphicFrameLocks xmlns:a="http://schemas.openxmlformats.org/drawingml/2006/main" noChangeAspect="1"/>
+            </wp:cNvGraphicFramePr>
+            <a:graphic xmlns:a="http://schemas.openxmlformats.org/drawingml/2006/main">
+              <a:graphicData uri="http://schemas.openxmlformats.org/drawingml/2006/picture">
+                <pic:pic xmlns:pic="http://schemas.openxmlformats.org/drawingml/2006/picture">
+                  <pic:nvPicPr>
+                    <pic:cNvPr id="518221948" name=""/>
+                    <pic:cNvPicPr/>
+                  </pic:nvPicPr>
+                  <pic:blipFill>
+                    <a:blip r:embed="rId29"/>
+                    <a:stretch>
+                      <a:fillRect/>
+                    </a:stretch>
+                  </pic:blipFill>
+                  <pic:spPr>
+                    <a:xfrm>
+                      <a:off x="0" y="0"/>
+                      <a:ext cx="6188710" cy="5325745"/>
+                    </a:xfrm>
+                    <a:prstGeom prst="rect">
+                      <a:avLst/>
+                    </a:prstGeom>
+                  </pic:spPr>
+                </pic:pic>
+              </a:graphicData>
+            </a:graphic>
+          </wp:inline>
+        </w:drawing>
+      </w:r>
+    </w:p>
+    <w:p>
+      <w:pPr>
+        <w:pStyle w:val="Caption"/>
+      </w:pPr>
+      <w:r>
+        <w:t xml:space="preserve">Figure </w:t>
+      </w:r>
+      <w:fldSimple w:instr=" SEQ Figure \* ARABIC ">
+        <w:r>
+          <w:rPr>
+            <w:noProof/>
+          </w:rPr>
+          <w:t>17</w:t>
+        </w:r>
+      </w:fldSimple>
+      <w:r>
+        <w:t xml:space="preserve"> SLE Shift Register Code</w:t>
+      </w:r>
+    </w:p>
+    <w:p>
+      <w:pPr>
+        <w:rPr>
+          <w:rFonts w:ascii="Montserrat" w:hAnsi="Montserrat"/>
+          <w:i/>
+          <w:iCs/>
+          <w:color w:val="0E2841" w:themeColor="text2"/>
+          <w:sz w:val="18"/>
+          <w:szCs w:val="18"/>
+        </w:rPr>
+      </w:pPr>
+      <w:r>
+        <w:br w:type="page"/>
+      </w:r>
+    </w:p>
+    <w:p>
+      <w:pPr>
+        <w:pStyle w:val="Caption"/>
       </w:pPr>
     </w:p>
     <w:sectPr>
-      <w:headerReference w:type="default" r:id="rId29"/>
-      <w:footerReference w:type="default" r:id="rId30"/>
+      <w:headerReference w:type="default" r:id="rId30"/>
+      <w:footerReference w:type="default" r:id="rId31"/>
       <w:pgSz w:w="11906" w:h="16838" w:code="9"/>
       <w:pgMar w:top="1440" w:right="1080" w:bottom="1440" w:left="1080" w:header="720" w:footer="720" w:gutter="0"/>
       <w:pgNumType w:start="0"/>

</xml_diff>